<commit_message>
updated Fabian part in DA_Besprechung-2024-12-04
</commit_message>
<xml_diff>
--- a/DA_Besprechung-2024-12-04.docx
+++ b/DA_Besprechung-2024-12-04.docx
@@ -200,38 +200,7 @@
         <w:t>Date:</w:t>
         <w:tab/>
         <w:tab/>
-      </w:r>
-      <w:r>
-        <w:rPr>
-          <w:sz w:val="22"/>
-          <w:szCs w:val="22"/>
-          <w:lang w:val="en-US"/>
-        </w:rPr>
-        <w:t>04</w:t>
-      </w:r>
-      <w:r>
-        <w:rPr>
-          <w:sz w:val="22"/>
-          <w:szCs w:val="22"/>
-          <w:lang w:val="en-US"/>
-        </w:rPr>
-        <w:t>.</w:t>
-      </w:r>
-      <w:r>
-        <w:rPr>
-          <w:sz w:val="22"/>
-          <w:szCs w:val="22"/>
-          <w:lang w:val="en-US"/>
-        </w:rPr>
-        <w:t>12</w:t>
-      </w:r>
-      <w:r>
-        <w:rPr>
-          <w:sz w:val="22"/>
-          <w:szCs w:val="22"/>
-          <w:lang w:val="en-US"/>
-        </w:rPr>
-        <w:t>.2024</w:t>
+        <w:t>04.12.2024</w:t>
       </w:r>
     </w:p>
     <w:p>
@@ -477,11 +446,7 @@
               </w:rPr>
             </w:pPr>
             <w:r>
-              <w:rPr>
-                <w:color w:val="auto"/>
-                <w:lang w:val="en-US"/>
-              </w:rPr>
-              <w:t>Communication between ESP32 nodes</w:t>
+              <w:rPr/>
             </w:r>
           </w:p>
         </w:tc>
@@ -504,10 +469,7 @@
               </w:rPr>
             </w:pPr>
             <w:r>
-              <w:rPr>
-                <w:lang w:val="en-US"/>
-              </w:rPr>
-              <w:t>OK</w:t>
+              <w:rPr/>
             </w:r>
           </w:p>
         </w:tc>
@@ -534,11 +496,7 @@
               </w:rPr>
             </w:pPr>
             <w:r>
-              <w:rPr>
-                <w:color w:val="auto"/>
-                <w:lang w:val="en-US"/>
-              </w:rPr>
-              <w:t>Networking Concept</w:t>
+              <w:rPr/>
             </w:r>
           </w:p>
         </w:tc>
@@ -561,10 +519,7 @@
               </w:rPr>
             </w:pPr>
             <w:r>
-              <w:rPr>
-                <w:lang w:val="en-US"/>
-              </w:rPr>
-              <w:t>OK</w:t>
+              <w:rPr/>
             </w:r>
           </w:p>
         </w:tc>
@@ -1894,8 +1849,8 @@
     </w:tblPr>
     <w:tblGrid>
       <w:gridCol w:w="1843"/>
-      <w:gridCol w:w="5145"/>
-      <w:gridCol w:w="2553"/>
+      <w:gridCol w:w="5144"/>
+      <w:gridCol w:w="2554"/>
     </w:tblGrid>
     <w:tr>
       <w:trPr>
@@ -1966,7 +1921,7 @@
       </w:tc>
       <w:tc>
         <w:tcPr>
-          <w:tcW w:w="5145" w:type="dxa"/>
+          <w:tcW w:w="5144" w:type="dxa"/>
           <w:tcBorders>
             <w:top w:val="single" w:sz="18" w:space="0" w:color="000000"/>
             <w:left w:val="single" w:sz="12" w:space="0" w:color="000000"/>
@@ -2012,7 +1967,7 @@
       </w:tc>
       <w:tc>
         <w:tcPr>
-          <w:tcW w:w="2553" w:type="dxa"/>
+          <w:tcW w:w="2554" w:type="dxa"/>
           <w:tcBorders>
             <w:top w:val="single" w:sz="18" w:space="0" w:color="000000"/>
             <w:left w:val="single" w:sz="12" w:space="0" w:color="000000"/>
@@ -2076,8 +2031,8 @@
     </w:tblPr>
     <w:tblGrid>
       <w:gridCol w:w="1843"/>
-      <w:gridCol w:w="5145"/>
-      <w:gridCol w:w="2553"/>
+      <w:gridCol w:w="5144"/>
+      <w:gridCol w:w="2554"/>
     </w:tblGrid>
     <w:tr>
       <w:trPr>
@@ -2148,7 +2103,7 @@
       </w:tc>
       <w:tc>
         <w:tcPr>
-          <w:tcW w:w="5145" w:type="dxa"/>
+          <w:tcW w:w="5144" w:type="dxa"/>
           <w:tcBorders>
             <w:top w:val="single" w:sz="18" w:space="0" w:color="000000"/>
             <w:left w:val="single" w:sz="12" w:space="0" w:color="000000"/>
@@ -2194,7 +2149,7 @@
       </w:tc>
       <w:tc>
         <w:tcPr>
-          <w:tcW w:w="2553" w:type="dxa"/>
+          <w:tcW w:w="2554" w:type="dxa"/>
           <w:tcBorders>
             <w:top w:val="single" w:sz="18" w:space="0" w:color="000000"/>
             <w:left w:val="single" w:sz="12" w:space="0" w:color="000000"/>

</xml_diff>